<commit_message>
More DDL. Tiny changes to the data.
</commit_message>
<xml_diff>
--- a/Data/Main e-commerce data/Changes made to the data.docx
+++ b/Data/Main e-commerce data/Changes made to the data.docx
@@ -33,7 +33,6 @@
       <w:r>
         <w:t xml:space="preserve">were preceded with the name of the entity they related to, i.e. </w:t>
       </w:r>
-      <w:proofErr w:type="spellStart"/>
       <w:r>
         <w:rPr>
           <w:i/>
@@ -41,7 +40,6 @@
         </w:rPr>
         <w:t>seller_city</w:t>
       </w:r>
-      <w:proofErr w:type="spellEnd"/>
       <w:r>
         <w:t xml:space="preserve"> in </w:t>
       </w:r>
@@ -54,903 +52,339 @@
       <w:r>
         <w:t xml:space="preserve"> relating to sellers.</w:t>
       </w:r>
-      <w:r>
-        <w:br/>
-      </w:r>
-    </w:p>
-    <w:p>
-      <w:r>
-        <w:t>The list of changes in the files:</w:t>
-      </w:r>
-    </w:p>
-    <w:p>
-      <w:pPr>
-        <w:pStyle w:val="Akapitzlist"/>
-        <w:numPr>
-          <w:ilvl w:val="0"/>
-          <w:numId w:val="2"/>
-        </w:numPr>
-        <w:rPr>
+    </w:p>
+    <w:p/>
+    <w:p>
+      <w:r>
+        <w:rPr>
+          <w:b/>
+          <w:bCs/>
           <w:i/>
           <w:iCs/>
         </w:rPr>
-      </w:pPr>
-      <w:proofErr w:type="spellStart"/>
-      <w:r>
-        <w:rPr>
+        <w:t>I’ve</w:t>
+      </w:r>
+      <w:r>
+        <w:rPr>
+          <w:b/>
+          <w:bCs/>
           <w:i/>
           <w:iCs/>
         </w:rPr>
-        <w:t>olist_sellers_dataset</w:t>
-      </w:r>
-      <w:proofErr w:type="spellEnd"/>
-    </w:p>
-    <w:p>
-      <w:pPr>
-        <w:pStyle w:val="Akapitzlist"/>
-        <w:numPr>
-          <w:ilvl w:val="1"/>
-          <w:numId w:val="2"/>
-        </w:numPr>
-      </w:pPr>
-      <w:proofErr w:type="spellStart"/>
-      <w:r>
-        <w:t>seller_id</w:t>
-      </w:r>
-      <w:proofErr w:type="spellEnd"/>
-      <w:r>
-        <w:t xml:space="preserve">  </w:t>
-      </w:r>
-      <w:r>
-        <w:sym w:font="Wingdings" w:char="F0E0"/>
-      </w:r>
-      <w:r>
-        <w:t xml:space="preserve"> id</w:t>
-      </w:r>
-    </w:p>
-    <w:p>
-      <w:pPr>
-        <w:pStyle w:val="Akapitzlist"/>
-        <w:numPr>
-          <w:ilvl w:val="1"/>
-          <w:numId w:val="2"/>
-        </w:numPr>
-        <w:rPr>
-          <w:lang w:val="nl-NL"/>
-        </w:rPr>
-      </w:pPr>
-      <w:proofErr w:type="spellStart"/>
-      <w:r>
-        <w:rPr>
-          <w:lang w:val="nl-NL"/>
-        </w:rPr>
-        <w:t>seller_zip_code_prefix</w:t>
-      </w:r>
-      <w:proofErr w:type="spellEnd"/>
-      <w:r>
-        <w:rPr>
-          <w:lang w:val="nl-NL"/>
-        </w:rPr>
-        <w:t xml:space="preserve"> </w:t>
-      </w:r>
-      <w:r>
-        <w:sym w:font="Wingdings" w:char="F0E0"/>
-      </w:r>
-      <w:r>
-        <w:rPr>
-          <w:lang w:val="nl-NL"/>
-        </w:rPr>
-        <w:t xml:space="preserve"> </w:t>
-      </w:r>
-      <w:proofErr w:type="spellStart"/>
-      <w:r>
-        <w:rPr>
-          <w:lang w:val="nl-NL"/>
-        </w:rPr>
-        <w:t>zip_cod</w:t>
-      </w:r>
-      <w:r>
-        <w:rPr>
-          <w:lang w:val="nl-NL"/>
-        </w:rPr>
-        <w:t>e</w:t>
-      </w:r>
-      <w:proofErr w:type="spellEnd"/>
-    </w:p>
-    <w:p>
-      <w:pPr>
-        <w:pStyle w:val="Akapitzlist"/>
-        <w:numPr>
-          <w:ilvl w:val="1"/>
-          <w:numId w:val="2"/>
-        </w:numPr>
-        <w:rPr>
-          <w:lang w:val="nl-NL"/>
-        </w:rPr>
-      </w:pPr>
-      <w:proofErr w:type="spellStart"/>
-      <w:r>
-        <w:rPr>
-          <w:lang w:val="nl-NL"/>
-        </w:rPr>
-        <w:t>seller_city</w:t>
-      </w:r>
-      <w:proofErr w:type="spellEnd"/>
-      <w:r>
-        <w:rPr>
-          <w:lang w:val="nl-NL"/>
-        </w:rPr>
-        <w:t xml:space="preserve"> </w:t>
-      </w:r>
-      <w:r>
-        <w:rPr>
-          <w:lang w:val="nl-NL"/>
-        </w:rPr>
-        <w:sym w:font="Wingdings" w:char="F0E0"/>
-      </w:r>
-      <w:r>
-        <w:rPr>
-          <w:lang w:val="nl-NL"/>
-        </w:rPr>
-        <w:t xml:space="preserve"> </w:t>
-      </w:r>
-      <w:proofErr w:type="spellStart"/>
-      <w:r>
-        <w:rPr>
-          <w:lang w:val="nl-NL"/>
-        </w:rPr>
-        <w:t>city</w:t>
-      </w:r>
-      <w:proofErr w:type="spellEnd"/>
-    </w:p>
-    <w:p>
-      <w:pPr>
-        <w:pStyle w:val="Akapitzlist"/>
-        <w:numPr>
-          <w:ilvl w:val="1"/>
-          <w:numId w:val="2"/>
-        </w:numPr>
-        <w:rPr>
-          <w:lang w:val="nl-NL"/>
-        </w:rPr>
-      </w:pPr>
-      <w:proofErr w:type="spellStart"/>
-      <w:r>
-        <w:rPr>
-          <w:lang w:val="nl-NL"/>
-        </w:rPr>
-        <w:t>seller_state</w:t>
-      </w:r>
-      <w:proofErr w:type="spellEnd"/>
-      <w:r>
-        <w:rPr>
-          <w:lang w:val="nl-NL"/>
-        </w:rPr>
-        <w:t xml:space="preserve"> </w:t>
-      </w:r>
-      <w:r>
-        <w:rPr>
-          <w:lang w:val="nl-NL"/>
-        </w:rPr>
-        <w:sym w:font="Wingdings" w:char="F0E0"/>
-      </w:r>
-      <w:r>
-        <w:rPr>
-          <w:lang w:val="nl-NL"/>
-        </w:rPr>
-        <w:t xml:space="preserve"> state</w:t>
-      </w:r>
-      <w:r>
-        <w:rPr>
-          <w:lang w:val="nl-NL"/>
-        </w:rPr>
-        <w:br/>
-      </w:r>
-      <w:r>
-        <w:rPr>
-          <w:lang w:val="nl-NL"/>
-        </w:rPr>
-        <w:br/>
-      </w:r>
-    </w:p>
-    <w:p>
-      <w:pPr>
-        <w:pStyle w:val="Akapitzlist"/>
-        <w:numPr>
-          <w:ilvl w:val="0"/>
-          <w:numId w:val="2"/>
-        </w:numPr>
-      </w:pPr>
-      <w:proofErr w:type="spellStart"/>
-      <w:r>
-        <w:rPr>
+        <w:t xml:space="preserve"> eventually</w:t>
+      </w:r>
+      <w:r>
+        <w:rPr>
+          <w:b/>
+          <w:bCs/>
           <w:i/>
           <w:iCs/>
         </w:rPr>
-        <w:t>olist_products_dataset</w:t>
-      </w:r>
-      <w:proofErr w:type="spellEnd"/>
-    </w:p>
-    <w:p>
-      <w:pPr>
-        <w:pStyle w:val="Akapitzlist"/>
-        <w:numPr>
-          <w:ilvl w:val="1"/>
-          <w:numId w:val="2"/>
-        </w:numPr>
-      </w:pPr>
-      <w:proofErr w:type="spellStart"/>
-      <w:r>
-        <w:t>product_id</w:t>
-      </w:r>
-      <w:proofErr w:type="spellEnd"/>
-      <w:r>
-        <w:t xml:space="preserve"> </w:t>
-      </w:r>
-      <w:r>
-        <w:sym w:font="Wingdings" w:char="F0E0"/>
-      </w:r>
-      <w:r>
-        <w:t xml:space="preserve"> id</w:t>
-      </w:r>
-    </w:p>
-    <w:p>
-      <w:pPr>
-        <w:pStyle w:val="Akapitzlist"/>
-        <w:numPr>
-          <w:ilvl w:val="1"/>
-          <w:numId w:val="2"/>
-        </w:numPr>
-      </w:pPr>
-      <w:proofErr w:type="spellStart"/>
-      <w:r>
-        <w:t>product_photos_qty</w:t>
-      </w:r>
-      <w:proofErr w:type="spellEnd"/>
-      <w:r>
-        <w:t xml:space="preserve"> </w:t>
-      </w:r>
-      <w:r>
-        <w:sym w:font="Wingdings" w:char="F0E0"/>
-      </w:r>
-      <w:r>
-        <w:t xml:space="preserve"> </w:t>
-      </w:r>
-      <w:proofErr w:type="spellStart"/>
-      <w:r>
-        <w:t>photos_qty</w:t>
-      </w:r>
-      <w:proofErr w:type="spellEnd"/>
-    </w:p>
-    <w:p>
-      <w:pPr>
-        <w:pStyle w:val="Akapitzlist"/>
-        <w:numPr>
-          <w:ilvl w:val="1"/>
-          <w:numId w:val="2"/>
-        </w:numPr>
-      </w:pPr>
-      <w:proofErr w:type="spellStart"/>
-      <w:r>
-        <w:t>product_weight_g</w:t>
-      </w:r>
-      <w:proofErr w:type="spellEnd"/>
-      <w:r>
-        <w:t xml:space="preserve"> </w:t>
-      </w:r>
-      <w:r>
-        <w:sym w:font="Wingdings" w:char="F0E0"/>
-      </w:r>
-      <w:r>
-        <w:t xml:space="preserve"> </w:t>
-      </w:r>
-      <w:proofErr w:type="spellStart"/>
-      <w:r>
-        <w:t>weight_g</w:t>
-      </w:r>
-      <w:proofErr w:type="spellEnd"/>
-    </w:p>
-    <w:p>
-      <w:pPr>
-        <w:pStyle w:val="Akapitzlist"/>
-        <w:numPr>
-          <w:ilvl w:val="1"/>
-          <w:numId w:val="2"/>
-        </w:numPr>
-      </w:pPr>
-      <w:proofErr w:type="spellStart"/>
-      <w:r>
-        <w:t>product_length_cm</w:t>
-      </w:r>
-      <w:proofErr w:type="spellEnd"/>
-      <w:r>
-        <w:t xml:space="preserve"> </w:t>
-      </w:r>
-      <w:r>
-        <w:sym w:font="Wingdings" w:char="F0E0"/>
-      </w:r>
-      <w:r>
-        <w:t xml:space="preserve"> </w:t>
-      </w:r>
-      <w:proofErr w:type="spellStart"/>
-      <w:r>
-        <w:t>length_cm</w:t>
-      </w:r>
-      <w:proofErr w:type="spellEnd"/>
-    </w:p>
-    <w:p>
-      <w:pPr>
-        <w:pStyle w:val="Akapitzlist"/>
-        <w:numPr>
-          <w:ilvl w:val="1"/>
-          <w:numId w:val="2"/>
-        </w:numPr>
-      </w:pPr>
-      <w:proofErr w:type="spellStart"/>
-      <w:r>
-        <w:t>product_width_cm</w:t>
-      </w:r>
-      <w:proofErr w:type="spellEnd"/>
-      <w:r>
-        <w:t xml:space="preserve"> </w:t>
-      </w:r>
-      <w:r>
-        <w:sym w:font="Wingdings" w:char="F0E0"/>
-      </w:r>
-      <w:r>
-        <w:t xml:space="preserve"> </w:t>
-      </w:r>
-      <w:proofErr w:type="spellStart"/>
-      <w:r>
-        <w:t>width_cm</w:t>
-      </w:r>
-      <w:proofErr w:type="spellEnd"/>
-    </w:p>
-    <w:p>
-      <w:pPr>
-        <w:pStyle w:val="Akapitzlist"/>
-        <w:numPr>
-          <w:ilvl w:val="1"/>
-          <w:numId w:val="2"/>
-        </w:numPr>
-      </w:pPr>
-      <w:proofErr w:type="spellStart"/>
-      <w:r>
-        <w:t>product_height_cm</w:t>
-      </w:r>
-      <w:proofErr w:type="spellEnd"/>
-      <w:r>
-        <w:t xml:space="preserve"> </w:t>
-      </w:r>
-      <w:r>
-        <w:sym w:font="Wingdings" w:char="F0E0"/>
-      </w:r>
-      <w:r>
-        <w:t xml:space="preserve"> </w:t>
-      </w:r>
-      <w:proofErr w:type="spellStart"/>
-      <w:r>
-        <w:t>height_cm</w:t>
-      </w:r>
-      <w:proofErr w:type="spellEnd"/>
-      <w:r>
-        <w:br/>
-      </w:r>
-    </w:p>
-    <w:p>
-      <w:pPr>
-        <w:pStyle w:val="Akapitzlist"/>
-        <w:numPr>
-          <w:ilvl w:val="0"/>
-          <w:numId w:val="2"/>
-        </w:numPr>
-      </w:pPr>
-      <w:proofErr w:type="spellStart"/>
-      <w:r>
-        <w:rPr>
+        <w:t xml:space="preserve"> erased “”</w:t>
+      </w:r>
+      <w:r>
+        <w:rPr>
+          <w:b/>
+          <w:bCs/>
           <w:i/>
           <w:iCs/>
         </w:rPr>
-        <w:t>olist_orders_dataset</w:t>
-      </w:r>
-      <w:proofErr w:type="spellEnd"/>
-    </w:p>
-    <w:p>
-      <w:pPr>
-        <w:pStyle w:val="Akapitzlist"/>
-        <w:numPr>
-          <w:ilvl w:val="1"/>
-          <w:numId w:val="2"/>
-        </w:numPr>
-      </w:pPr>
-      <w:proofErr w:type="spellStart"/>
-      <w:r>
-        <w:t>order_id</w:t>
-      </w:r>
-      <w:proofErr w:type="spellEnd"/>
-      <w:r>
-        <w:t xml:space="preserve"> </w:t>
-      </w:r>
-      <w:r>
-        <w:sym w:font="Wingdings" w:char="F0E0"/>
-      </w:r>
-      <w:r>
-        <w:t xml:space="preserve"> id</w:t>
-      </w:r>
-    </w:p>
-    <w:p>
-      <w:pPr>
-        <w:pStyle w:val="Akapitzlist"/>
-        <w:numPr>
-          <w:ilvl w:val="1"/>
-          <w:numId w:val="2"/>
-        </w:numPr>
-      </w:pPr>
-      <w:proofErr w:type="spellStart"/>
-      <w:r>
-        <w:t>order_status</w:t>
-      </w:r>
-      <w:proofErr w:type="spellEnd"/>
-      <w:r>
-        <w:t xml:space="preserve"> </w:t>
-      </w:r>
-      <w:r>
-        <w:sym w:font="Wingdings" w:char="F0E0"/>
-      </w:r>
-      <w:r>
-        <w:t xml:space="preserve"> status</w:t>
-      </w:r>
-    </w:p>
-    <w:p>
-      <w:pPr>
-        <w:pStyle w:val="Akapitzlist"/>
-        <w:numPr>
-          <w:ilvl w:val="1"/>
-          <w:numId w:val="2"/>
-        </w:numPr>
-      </w:pPr>
-      <w:proofErr w:type="spellStart"/>
-      <w:r>
-        <w:t>order_purchase_timestamp</w:t>
-      </w:r>
-      <w:proofErr w:type="spellEnd"/>
-      <w:r>
-        <w:t xml:space="preserve"> </w:t>
-      </w:r>
-      <w:r>
-        <w:sym w:font="Wingdings" w:char="F0E0"/>
-      </w:r>
-      <w:r>
-        <w:t xml:space="preserve"> </w:t>
-      </w:r>
-      <w:proofErr w:type="spellStart"/>
-      <w:r>
-        <w:t>purchase_timestamp</w:t>
-      </w:r>
-      <w:proofErr w:type="spellEnd"/>
-    </w:p>
-    <w:p>
-      <w:pPr>
-        <w:pStyle w:val="Akapitzlist"/>
-        <w:numPr>
-          <w:ilvl w:val="1"/>
-          <w:numId w:val="2"/>
-        </w:numPr>
-      </w:pPr>
-      <w:proofErr w:type="spellStart"/>
-      <w:r>
-        <w:t>order_approved_at</w:t>
-      </w:r>
-      <w:proofErr w:type="spellEnd"/>
-      <w:r>
-        <w:t xml:space="preserve"> </w:t>
-      </w:r>
-      <w:r>
-        <w:sym w:font="Wingdings" w:char="F0E0"/>
-      </w:r>
-      <w:r>
-        <w:t xml:space="preserve"> </w:t>
-      </w:r>
-      <w:proofErr w:type="spellStart"/>
-      <w:r>
-        <w:t>approved_at</w:t>
-      </w:r>
-      <w:proofErr w:type="spellEnd"/>
-    </w:p>
-    <w:p>
-      <w:pPr>
-        <w:pStyle w:val="Akapitzlist"/>
-        <w:numPr>
-          <w:ilvl w:val="1"/>
-          <w:numId w:val="2"/>
-        </w:numPr>
-      </w:pPr>
-      <w:proofErr w:type="spellStart"/>
-      <w:r>
-        <w:t>order_delivered_carrier_date</w:t>
-      </w:r>
-      <w:proofErr w:type="spellEnd"/>
-      <w:r>
-        <w:t xml:space="preserve"> </w:t>
-      </w:r>
-      <w:r>
-        <w:sym w:font="Wingdings" w:char="F0E0"/>
-      </w:r>
-      <w:r>
-        <w:t xml:space="preserve"> </w:t>
-      </w:r>
-      <w:proofErr w:type="spellStart"/>
-      <w:r>
-        <w:t>delivered_carrier_date</w:t>
-      </w:r>
-      <w:proofErr w:type="spellEnd"/>
-    </w:p>
-    <w:p>
-      <w:pPr>
-        <w:pStyle w:val="Akapitzlist"/>
-        <w:numPr>
-          <w:ilvl w:val="1"/>
-          <w:numId w:val="2"/>
-        </w:numPr>
-      </w:pPr>
-      <w:proofErr w:type="spellStart"/>
-      <w:r>
-        <w:t>order_delivered_customer_date</w:t>
-      </w:r>
-      <w:proofErr w:type="spellEnd"/>
-      <w:r>
-        <w:t xml:space="preserve"> </w:t>
-      </w:r>
-      <w:r>
-        <w:sym w:font="Wingdings" w:char="F0E0"/>
-      </w:r>
-      <w:r>
-        <w:t xml:space="preserve"> </w:t>
-      </w:r>
-      <w:proofErr w:type="spellStart"/>
-      <w:r>
-        <w:t>delivered_customer_date</w:t>
-      </w:r>
-      <w:proofErr w:type="spellEnd"/>
-    </w:p>
-    <w:p>
-      <w:pPr>
-        <w:pStyle w:val="Akapitzlist"/>
-        <w:numPr>
-          <w:ilvl w:val="1"/>
-          <w:numId w:val="2"/>
-        </w:numPr>
-      </w:pPr>
-      <w:proofErr w:type="spellStart"/>
-      <w:r>
-        <w:t>order_estimated_delivery_date</w:t>
-      </w:r>
-      <w:proofErr w:type="spellEnd"/>
-      <w:r>
-        <w:t xml:space="preserve"> </w:t>
-      </w:r>
-      <w:r>
-        <w:sym w:font="Wingdings" w:char="F0E0"/>
-      </w:r>
-      <w:r>
-        <w:t xml:space="preserve"> </w:t>
-      </w:r>
-      <w:proofErr w:type="spellStart"/>
-      <w:r>
-        <w:t>estimated_delivery_date</w:t>
-      </w:r>
-      <w:proofErr w:type="spellEnd"/>
-      <w:r>
-        <w:rPr>
+        <w:t xml:space="preserve"> in all csv files</w:t>
+      </w:r>
+      <w:r>
+        <w:rPr>
+          <w:b/>
+          <w:bCs/>
           <w:i/>
           <w:iCs/>
         </w:rPr>
-        <w:br/>
-      </w:r>
-    </w:p>
-    <w:p>
-      <w:pPr>
-        <w:pStyle w:val="Akapitzlist"/>
-        <w:numPr>
-          <w:ilvl w:val="0"/>
-          <w:numId w:val="2"/>
-        </w:numPr>
-      </w:pPr>
-      <w:proofErr w:type="spellStart"/>
-      <w:r>
-        <w:rPr>
+        <w:t>, due to inconsistency</w:t>
+      </w:r>
+      <w:r>
+        <w:rPr>
+          <w:b/>
+          <w:bCs/>
           <w:i/>
           <w:iCs/>
         </w:rPr>
-        <w:t>olist_order_reviews_dataset</w:t>
-      </w:r>
-      <w:proofErr w:type="spellEnd"/>
-    </w:p>
-    <w:p>
-      <w:pPr>
-        <w:pStyle w:val="Akapitzlist"/>
-        <w:numPr>
-          <w:ilvl w:val="1"/>
-          <w:numId w:val="2"/>
-        </w:numPr>
-      </w:pPr>
-      <w:proofErr w:type="spellStart"/>
-      <w:r>
-        <w:t>review_id</w:t>
-      </w:r>
-      <w:proofErr w:type="spellEnd"/>
-      <w:r>
-        <w:t xml:space="preserve"> </w:t>
-      </w:r>
-      <w:r>
-        <w:sym w:font="Wingdings" w:char="F0E0"/>
-      </w:r>
-      <w:r>
-        <w:t xml:space="preserve"> id</w:t>
-      </w:r>
-    </w:p>
-    <w:p>
-      <w:pPr>
-        <w:pStyle w:val="Akapitzlist"/>
-        <w:numPr>
-          <w:ilvl w:val="1"/>
-          <w:numId w:val="2"/>
-        </w:numPr>
-      </w:pPr>
-      <w:proofErr w:type="spellStart"/>
-      <w:r>
-        <w:t>review_score</w:t>
-      </w:r>
-      <w:proofErr w:type="spellEnd"/>
-      <w:r>
-        <w:t xml:space="preserve"> </w:t>
-      </w:r>
-      <w:r>
-        <w:sym w:font="Wingdings" w:char="F0E0"/>
-      </w:r>
-      <w:r>
-        <w:t xml:space="preserve"> score</w:t>
-      </w:r>
-    </w:p>
-    <w:p>
-      <w:pPr>
-        <w:pStyle w:val="Akapitzlist"/>
-        <w:numPr>
-          <w:ilvl w:val="1"/>
-          <w:numId w:val="2"/>
-        </w:numPr>
-      </w:pPr>
-      <w:proofErr w:type="spellStart"/>
-      <w:r>
-        <w:t>review_comment_title</w:t>
-      </w:r>
-      <w:proofErr w:type="spellEnd"/>
-      <w:r>
-        <w:t xml:space="preserve"> </w:t>
-      </w:r>
-      <w:r>
-        <w:sym w:font="Wingdings" w:char="F0E0"/>
-      </w:r>
-      <w:r>
-        <w:t xml:space="preserve"> </w:t>
-      </w:r>
-      <w:proofErr w:type="spellStart"/>
-      <w:r>
-        <w:t>comment_title</w:t>
-      </w:r>
-      <w:proofErr w:type="spellEnd"/>
-    </w:p>
-    <w:p>
-      <w:pPr>
-        <w:pStyle w:val="Akapitzlist"/>
-        <w:numPr>
-          <w:ilvl w:val="1"/>
-          <w:numId w:val="2"/>
-        </w:numPr>
-      </w:pPr>
-      <w:proofErr w:type="spellStart"/>
-      <w:r>
-        <w:t>review_comment_message</w:t>
-      </w:r>
-      <w:proofErr w:type="spellEnd"/>
-      <w:r>
-        <w:t xml:space="preserve"> </w:t>
-      </w:r>
-      <w:r>
-        <w:sym w:font="Wingdings" w:char="F0E0"/>
-      </w:r>
-      <w:r>
-        <w:t xml:space="preserve"> </w:t>
-      </w:r>
-      <w:proofErr w:type="spellStart"/>
-      <w:r>
-        <w:t>comment_message</w:t>
-      </w:r>
-      <w:proofErr w:type="spellEnd"/>
-    </w:p>
-    <w:p>
-      <w:pPr>
-        <w:pStyle w:val="Akapitzlist"/>
-        <w:numPr>
-          <w:ilvl w:val="1"/>
-          <w:numId w:val="2"/>
-        </w:numPr>
-      </w:pPr>
-      <w:proofErr w:type="spellStart"/>
-      <w:r>
-        <w:t>review_creation_date</w:t>
-      </w:r>
-      <w:proofErr w:type="spellEnd"/>
-      <w:r>
-        <w:t xml:space="preserve"> </w:t>
-      </w:r>
-      <w:r>
-        <w:sym w:font="Wingdings" w:char="F0E0"/>
-      </w:r>
-      <w:r>
-        <w:t xml:space="preserve"> </w:t>
-      </w:r>
-      <w:proofErr w:type="spellStart"/>
-      <w:r>
-        <w:t>creation_date</w:t>
-      </w:r>
-      <w:proofErr w:type="spellEnd"/>
-    </w:p>
-    <w:p>
-      <w:pPr>
-        <w:pStyle w:val="Akapitzlist"/>
-        <w:numPr>
-          <w:ilvl w:val="1"/>
-          <w:numId w:val="2"/>
-        </w:numPr>
-      </w:pPr>
-      <w:proofErr w:type="spellStart"/>
-      <w:r>
-        <w:t>review_answer_timestamp</w:t>
-      </w:r>
-      <w:proofErr w:type="spellEnd"/>
-      <w:r>
-        <w:t xml:space="preserve"> </w:t>
-      </w:r>
-      <w:r>
-        <w:sym w:font="Wingdings" w:char="F0E0"/>
-      </w:r>
-      <w:r>
-        <w:t xml:space="preserve"> </w:t>
-      </w:r>
-      <w:proofErr w:type="spellStart"/>
-      <w:r>
-        <w:t>answer_timestamp</w:t>
-      </w:r>
-      <w:proofErr w:type="spellEnd"/>
-      <w:r>
+        <w:t xml:space="preserve"> between the first row and the rest.</w:t>
+      </w:r>
+      <w:r>
+        <w:br/>
+      </w:r>
+    </w:p>
+    <w:p>
+      <w:r>
+        <w:t>The list of changes in the files:</w:t>
+      </w:r>
+    </w:p>
+    <w:p>
+      <w:pPr>
+        <w:pStyle w:val="Akapitzlist"/>
+        <w:numPr>
+          <w:ilvl w:val="0"/>
+          <w:numId w:val="2"/>
+        </w:numPr>
         <w:rPr>
           <w:i/>
           <w:iCs/>
         </w:rPr>
-        <w:br/>
-      </w:r>
-    </w:p>
-    <w:p>
-      <w:pPr>
-        <w:pStyle w:val="Akapitzlist"/>
-        <w:numPr>
-          <w:ilvl w:val="0"/>
-          <w:numId w:val="2"/>
-        </w:numPr>
-      </w:pPr>
-      <w:proofErr w:type="spellStart"/>
+      </w:pPr>
       <w:r>
         <w:rPr>
           <w:i/>
           <w:iCs/>
         </w:rPr>
-        <w:t>olist_order_payments_dataset</w:t>
-      </w:r>
-      <w:proofErr w:type="spellEnd"/>
-    </w:p>
-    <w:p>
-      <w:pPr>
-        <w:pStyle w:val="Akapitzlist"/>
-        <w:numPr>
-          <w:ilvl w:val="1"/>
-          <w:numId w:val="2"/>
-        </w:numPr>
-      </w:pPr>
-      <w:proofErr w:type="spellStart"/>
-      <w:r>
-        <w:t>payment_sequential</w:t>
-      </w:r>
-      <w:proofErr w:type="spellEnd"/>
-      <w:r>
-        <w:t xml:space="preserve"> </w:t>
-      </w:r>
-      <w:r>
-        <w:sym w:font="Wingdings" w:char="F0E0"/>
-      </w:r>
-      <w:r>
-        <w:t xml:space="preserve"> sequential</w:t>
-      </w:r>
-    </w:p>
-    <w:p>
-      <w:pPr>
-        <w:pStyle w:val="Akapitzlist"/>
-        <w:numPr>
-          <w:ilvl w:val="1"/>
-          <w:numId w:val="2"/>
-        </w:numPr>
-      </w:pPr>
-      <w:proofErr w:type="spellStart"/>
-      <w:r>
-        <w:t>payment_type</w:t>
-      </w:r>
-      <w:proofErr w:type="spellEnd"/>
-      <w:r>
-        <w:t xml:space="preserve"> </w:t>
-      </w:r>
-      <w:r>
-        <w:sym w:font="Wingdings" w:char="F0E0"/>
-      </w:r>
-      <w:r>
-        <w:t xml:space="preserve"> type</w:t>
-      </w:r>
-    </w:p>
-    <w:p>
-      <w:pPr>
-        <w:pStyle w:val="Akapitzlist"/>
-        <w:numPr>
-          <w:ilvl w:val="1"/>
-          <w:numId w:val="2"/>
-        </w:numPr>
-      </w:pPr>
-      <w:proofErr w:type="spellStart"/>
-      <w:r>
-        <w:t>payment_installments</w:t>
-      </w:r>
-      <w:proofErr w:type="spellEnd"/>
-      <w:r>
-        <w:t xml:space="preserve"> </w:t>
-      </w:r>
-      <w:r>
-        <w:sym w:font="Wingdings" w:char="F0E0"/>
-      </w:r>
-      <w:r>
-        <w:t xml:space="preserve"> installments</w:t>
-      </w:r>
-    </w:p>
-    <w:p>
-      <w:pPr>
-        <w:pStyle w:val="Akapitzlist"/>
-        <w:numPr>
-          <w:ilvl w:val="1"/>
-          <w:numId w:val="2"/>
-        </w:numPr>
-      </w:pPr>
-      <w:proofErr w:type="spellStart"/>
-      <w:r>
-        <w:lastRenderedPageBreak/>
-        <w:t>payment_value</w:t>
-      </w:r>
-      <w:proofErr w:type="spellEnd"/>
-      <w:r>
-        <w:t xml:space="preserve"> </w:t>
-      </w:r>
-      <w:r>
-        <w:sym w:font="Wingdings" w:char="F0E0"/>
-      </w:r>
-      <w:r>
-        <w:t xml:space="preserve"> </w:t>
-      </w:r>
-      <w:proofErr w:type="spellStart"/>
-      <w:r>
-        <w:t>valu</w:t>
-      </w:r>
-      <w:proofErr w:type="spellEnd"/>
+        <w:t>olist_sellers_dataset</w:t>
+      </w:r>
+    </w:p>
+    <w:p>
+      <w:pPr>
+        <w:pStyle w:val="Akapitzlist"/>
+        <w:numPr>
+          <w:ilvl w:val="1"/>
+          <w:numId w:val="2"/>
+        </w:numPr>
+      </w:pPr>
+      <w:r>
+        <w:t xml:space="preserve">seller_id  </w:t>
+      </w:r>
+      <w:r>
+        <w:sym w:font="Wingdings" w:char="F0E0"/>
+      </w:r>
+      <w:r>
+        <w:t xml:space="preserve"> id</w:t>
+      </w:r>
+    </w:p>
+    <w:p>
+      <w:pPr>
+        <w:pStyle w:val="Akapitzlist"/>
+        <w:numPr>
+          <w:ilvl w:val="1"/>
+          <w:numId w:val="2"/>
+        </w:numPr>
+        <w:rPr>
+          <w:lang w:val="nl-NL"/>
+        </w:rPr>
+      </w:pPr>
+      <w:r>
+        <w:rPr>
+          <w:lang w:val="nl-NL"/>
+        </w:rPr>
+        <w:t xml:space="preserve">seller_zip_code_prefix </w:t>
+      </w:r>
+      <w:r>
+        <w:sym w:font="Wingdings" w:char="F0E0"/>
+      </w:r>
+      <w:r>
+        <w:rPr>
+          <w:lang w:val="nl-NL"/>
+        </w:rPr>
+        <w:t xml:space="preserve"> zip_cod</w:t>
+      </w:r>
+      <w:r>
+        <w:rPr>
+          <w:lang w:val="nl-NL"/>
+        </w:rPr>
+        <w:t>e</w:t>
+      </w:r>
+    </w:p>
+    <w:p>
+      <w:pPr>
+        <w:pStyle w:val="Akapitzlist"/>
+        <w:numPr>
+          <w:ilvl w:val="1"/>
+          <w:numId w:val="2"/>
+        </w:numPr>
+        <w:rPr>
+          <w:lang w:val="nl-NL"/>
+        </w:rPr>
+      </w:pPr>
+      <w:r>
+        <w:rPr>
+          <w:lang w:val="nl-NL"/>
+        </w:rPr>
+        <w:t xml:space="preserve">seller_city </w:t>
+      </w:r>
+      <w:r>
+        <w:rPr>
+          <w:lang w:val="nl-NL"/>
+        </w:rPr>
+        <w:sym w:font="Wingdings" w:char="F0E0"/>
+      </w:r>
+      <w:r>
+        <w:rPr>
+          <w:lang w:val="nl-NL"/>
+        </w:rPr>
+        <w:t xml:space="preserve"> city</w:t>
+      </w:r>
+    </w:p>
+    <w:p>
+      <w:pPr>
+        <w:pStyle w:val="Akapitzlist"/>
+        <w:numPr>
+          <w:ilvl w:val="1"/>
+          <w:numId w:val="2"/>
+        </w:numPr>
+        <w:rPr>
+          <w:lang w:val="nl-NL"/>
+        </w:rPr>
+      </w:pPr>
+      <w:r>
+        <w:rPr>
+          <w:lang w:val="nl-NL"/>
+        </w:rPr>
+        <w:t xml:space="preserve">seller_state </w:t>
+      </w:r>
+      <w:r>
+        <w:rPr>
+          <w:lang w:val="nl-NL"/>
+        </w:rPr>
+        <w:sym w:font="Wingdings" w:char="F0E0"/>
+      </w:r>
+      <w:r>
+        <w:rPr>
+          <w:lang w:val="nl-NL"/>
+        </w:rPr>
+        <w:t xml:space="preserve"> state</w:t>
+      </w:r>
+      <w:r>
+        <w:rPr>
+          <w:lang w:val="nl-NL"/>
+        </w:rPr>
+        <w:br/>
+      </w:r>
+      <w:r>
+        <w:rPr>
+          <w:lang w:val="nl-NL"/>
+        </w:rPr>
+        <w:br/>
+      </w:r>
+    </w:p>
+    <w:p>
+      <w:pPr>
+        <w:pStyle w:val="Akapitzlist"/>
+        <w:numPr>
+          <w:ilvl w:val="0"/>
+          <w:numId w:val="2"/>
+        </w:numPr>
+      </w:pPr>
       <w:r>
         <w:rPr>
           <w:i/>
           <w:iCs/>
         </w:rPr>
+        <w:t>olist_products_dataset</w:t>
+      </w:r>
+    </w:p>
+    <w:p>
+      <w:pPr>
+        <w:pStyle w:val="Akapitzlist"/>
+        <w:numPr>
+          <w:ilvl w:val="1"/>
+          <w:numId w:val="2"/>
+        </w:numPr>
+      </w:pPr>
+      <w:r>
+        <w:t xml:space="preserve">product_id </w:t>
+      </w:r>
+      <w:r>
+        <w:sym w:font="Wingdings" w:char="F0E0"/>
+      </w:r>
+      <w:r>
+        <w:t xml:space="preserve"> id</w:t>
+      </w:r>
+    </w:p>
+    <w:p>
+      <w:pPr>
+        <w:pStyle w:val="Akapitzlist"/>
+        <w:numPr>
+          <w:ilvl w:val="1"/>
+          <w:numId w:val="2"/>
+        </w:numPr>
+      </w:pPr>
+      <w:r>
+        <w:t xml:space="preserve">product_photos_qty </w:t>
+      </w:r>
+      <w:r>
+        <w:sym w:font="Wingdings" w:char="F0E0"/>
+      </w:r>
+      <w:r>
+        <w:t xml:space="preserve"> photos_qty</w:t>
+      </w:r>
+    </w:p>
+    <w:p>
+      <w:pPr>
+        <w:pStyle w:val="Akapitzlist"/>
+        <w:numPr>
+          <w:ilvl w:val="1"/>
+          <w:numId w:val="2"/>
+        </w:numPr>
+      </w:pPr>
+      <w:r>
+        <w:t xml:space="preserve">product_weight_g </w:t>
+      </w:r>
+      <w:r>
+        <w:sym w:font="Wingdings" w:char="F0E0"/>
+      </w:r>
+      <w:r>
+        <w:t xml:space="preserve"> weight_g</w:t>
+      </w:r>
+    </w:p>
+    <w:p>
+      <w:pPr>
+        <w:pStyle w:val="Akapitzlist"/>
+        <w:numPr>
+          <w:ilvl w:val="1"/>
+          <w:numId w:val="2"/>
+        </w:numPr>
+      </w:pPr>
+      <w:r>
+        <w:t xml:space="preserve">product_length_cm </w:t>
+      </w:r>
+      <w:r>
+        <w:sym w:font="Wingdings" w:char="F0E0"/>
+      </w:r>
+      <w:r>
+        <w:t xml:space="preserve"> length_cm</w:t>
+      </w:r>
+    </w:p>
+    <w:p>
+      <w:pPr>
+        <w:pStyle w:val="Akapitzlist"/>
+        <w:numPr>
+          <w:ilvl w:val="1"/>
+          <w:numId w:val="2"/>
+        </w:numPr>
+      </w:pPr>
+      <w:r>
+        <w:t xml:space="preserve">product_width_cm </w:t>
+      </w:r>
+      <w:r>
+        <w:sym w:font="Wingdings" w:char="F0E0"/>
+      </w:r>
+      <w:r>
+        <w:t xml:space="preserve"> width_cm</w:t>
+      </w:r>
+    </w:p>
+    <w:p>
+      <w:pPr>
+        <w:pStyle w:val="Akapitzlist"/>
+        <w:numPr>
+          <w:ilvl w:val="1"/>
+          <w:numId w:val="2"/>
+        </w:numPr>
+      </w:pPr>
+      <w:r>
+        <w:t xml:space="preserve">product_height_cm </w:t>
+      </w:r>
+      <w:r>
+        <w:sym w:font="Wingdings" w:char="F0E0"/>
+      </w:r>
+      <w:r>
+        <w:t xml:space="preserve"> height_cm</w:t>
+      </w:r>
+      <w:r>
         <w:br/>
       </w:r>
     </w:p>
@@ -962,144 +396,138 @@
           <w:numId w:val="2"/>
         </w:numPr>
       </w:pPr>
-      <w:proofErr w:type="spellStart"/>
       <w:r>
         <w:rPr>
           <w:i/>
           <w:iCs/>
         </w:rPr>
-        <w:t>olist_geolocation_dataset</w:t>
-      </w:r>
-      <w:proofErr w:type="spellEnd"/>
-    </w:p>
-    <w:p>
-      <w:pPr>
-        <w:pStyle w:val="Akapitzlist"/>
-        <w:numPr>
-          <w:ilvl w:val="1"/>
-          <w:numId w:val="2"/>
-        </w:numPr>
-      </w:pPr>
-      <w:proofErr w:type="spellStart"/>
-      <w:r>
-        <w:t>geolocation_zip_code_prefix</w:t>
-      </w:r>
-      <w:proofErr w:type="spellEnd"/>
-      <w:r>
-        <w:t xml:space="preserve"> </w:t>
-      </w:r>
-      <w:r>
-        <w:sym w:font="Wingdings" w:char="F0E0"/>
-      </w:r>
-      <w:r>
-        <w:t xml:space="preserve"> </w:t>
-      </w:r>
-      <w:proofErr w:type="spellStart"/>
-      <w:r>
-        <w:t>zip_code</w:t>
-      </w:r>
-      <w:proofErr w:type="spellEnd"/>
-    </w:p>
-    <w:p>
-      <w:pPr>
-        <w:pStyle w:val="Akapitzlist"/>
-        <w:numPr>
-          <w:ilvl w:val="1"/>
-          <w:numId w:val="2"/>
-        </w:numPr>
-      </w:pPr>
-      <w:proofErr w:type="spellStart"/>
-      <w:r>
-        <w:t>geolocation_lat</w:t>
-      </w:r>
-      <w:proofErr w:type="spellEnd"/>
-      <w:r>
-        <w:t xml:space="preserve"> </w:t>
-      </w:r>
-      <w:r>
-        <w:sym w:font="Wingdings" w:char="F0E0"/>
-      </w:r>
-      <w:r>
-        <w:t xml:space="preserve"> </w:t>
-      </w:r>
-      <w:proofErr w:type="spellStart"/>
-      <w:r>
-        <w:t>lat</w:t>
-      </w:r>
-      <w:proofErr w:type="spellEnd"/>
-    </w:p>
-    <w:p>
-      <w:pPr>
-        <w:pStyle w:val="Akapitzlist"/>
-        <w:numPr>
-          <w:ilvl w:val="1"/>
-          <w:numId w:val="2"/>
-        </w:numPr>
-      </w:pPr>
-      <w:proofErr w:type="spellStart"/>
-      <w:r>
-        <w:t>geolocation_lng</w:t>
-      </w:r>
-      <w:proofErr w:type="spellEnd"/>
-      <w:r>
-        <w:t xml:space="preserve"> </w:t>
-      </w:r>
-      <w:r>
-        <w:sym w:font="Wingdings" w:char="F0E0"/>
-      </w:r>
-      <w:r>
-        <w:t xml:space="preserve"> </w:t>
-      </w:r>
-      <w:proofErr w:type="spellStart"/>
-      <w:r>
-        <w:t>lng</w:t>
-      </w:r>
-      <w:proofErr w:type="spellEnd"/>
-    </w:p>
-    <w:p>
-      <w:pPr>
-        <w:pStyle w:val="Akapitzlist"/>
-        <w:numPr>
-          <w:ilvl w:val="1"/>
-          <w:numId w:val="2"/>
-        </w:numPr>
-      </w:pPr>
-      <w:proofErr w:type="spellStart"/>
-      <w:r>
-        <w:t>geolocation_city</w:t>
-      </w:r>
-      <w:proofErr w:type="spellEnd"/>
-      <w:r>
-        <w:t xml:space="preserve"> </w:t>
-      </w:r>
-      <w:r>
-        <w:sym w:font="Wingdings" w:char="F0E0"/>
-      </w:r>
-      <w:r>
-        <w:t xml:space="preserve"> city</w:t>
-      </w:r>
-    </w:p>
-    <w:p>
-      <w:pPr>
-        <w:pStyle w:val="Akapitzlist"/>
-        <w:numPr>
-          <w:ilvl w:val="1"/>
-          <w:numId w:val="2"/>
-        </w:numPr>
-      </w:pPr>
-      <w:proofErr w:type="spellStart"/>
-      <w:r>
-        <w:t>geolocation_state</w:t>
-      </w:r>
-      <w:proofErr w:type="spellEnd"/>
-      <w:r>
-        <w:t xml:space="preserve"> </w:t>
-      </w:r>
-      <w:r>
-        <w:sym w:font="Wingdings" w:char="F0E0"/>
-      </w:r>
-      <w:r>
-        <w:t xml:space="preserve"> state</w:t>
+        <w:t>olist_orders_dataset</w:t>
+      </w:r>
+    </w:p>
+    <w:p>
+      <w:pPr>
+        <w:pStyle w:val="Akapitzlist"/>
+        <w:numPr>
+          <w:ilvl w:val="1"/>
+          <w:numId w:val="2"/>
+        </w:numPr>
+      </w:pPr>
+      <w:r>
+        <w:t xml:space="preserve">order_id </w:t>
+      </w:r>
+      <w:r>
+        <w:sym w:font="Wingdings" w:char="F0E0"/>
+      </w:r>
+      <w:r>
+        <w:t xml:space="preserve"> id</w:t>
+      </w:r>
+    </w:p>
+    <w:p>
+      <w:pPr>
+        <w:pStyle w:val="Akapitzlist"/>
+        <w:numPr>
+          <w:ilvl w:val="1"/>
+          <w:numId w:val="2"/>
+        </w:numPr>
+      </w:pPr>
+      <w:r>
+        <w:t xml:space="preserve">order_status </w:t>
+      </w:r>
+      <w:r>
+        <w:sym w:font="Wingdings" w:char="F0E0"/>
+      </w:r>
+      <w:r>
+        <w:t xml:space="preserve"> status</w:t>
+      </w:r>
+    </w:p>
+    <w:p>
+      <w:pPr>
+        <w:pStyle w:val="Akapitzlist"/>
+        <w:numPr>
+          <w:ilvl w:val="1"/>
+          <w:numId w:val="2"/>
+        </w:numPr>
+      </w:pPr>
+      <w:r>
+        <w:t xml:space="preserve">order_purchase_timestamp </w:t>
+      </w:r>
+      <w:r>
+        <w:sym w:font="Wingdings" w:char="F0E0"/>
+      </w:r>
+      <w:r>
+        <w:t xml:space="preserve"> purchase_timestamp</w:t>
+      </w:r>
+    </w:p>
+    <w:p>
+      <w:pPr>
+        <w:pStyle w:val="Akapitzlist"/>
+        <w:numPr>
+          <w:ilvl w:val="1"/>
+          <w:numId w:val="2"/>
+        </w:numPr>
+      </w:pPr>
+      <w:r>
+        <w:t xml:space="preserve">order_approved_at </w:t>
+      </w:r>
+      <w:r>
+        <w:sym w:font="Wingdings" w:char="F0E0"/>
+      </w:r>
+      <w:r>
+        <w:t xml:space="preserve"> approved_at</w:t>
+      </w:r>
+    </w:p>
+    <w:p>
+      <w:pPr>
+        <w:pStyle w:val="Akapitzlist"/>
+        <w:numPr>
+          <w:ilvl w:val="1"/>
+          <w:numId w:val="2"/>
+        </w:numPr>
+      </w:pPr>
+      <w:r>
+        <w:t xml:space="preserve">order_delivered_carrier_date </w:t>
+      </w:r>
+      <w:r>
+        <w:sym w:font="Wingdings" w:char="F0E0"/>
+      </w:r>
+      <w:r>
+        <w:t xml:space="preserve"> delivered_carrier_date</w:t>
+      </w:r>
+    </w:p>
+    <w:p>
+      <w:pPr>
+        <w:pStyle w:val="Akapitzlist"/>
+        <w:numPr>
+          <w:ilvl w:val="1"/>
+          <w:numId w:val="2"/>
+        </w:numPr>
+      </w:pPr>
+      <w:r>
+        <w:t xml:space="preserve">order_delivered_customer_date </w:t>
+      </w:r>
+      <w:r>
+        <w:sym w:font="Wingdings" w:char="F0E0"/>
+      </w:r>
+      <w:r>
+        <w:t xml:space="preserve"> delivered_customer_date</w:t>
+      </w:r>
+    </w:p>
+    <w:p>
+      <w:pPr>
+        <w:pStyle w:val="Akapitzlist"/>
+        <w:numPr>
+          <w:ilvl w:val="1"/>
+          <w:numId w:val="2"/>
+        </w:numPr>
+      </w:pPr>
+      <w:r>
+        <w:t xml:space="preserve">order_estimated_delivery_date </w:t>
+      </w:r>
+      <w:r>
+        <w:sym w:font="Wingdings" w:char="F0E0"/>
+      </w:r>
+      <w:r>
+        <w:t xml:space="preserve"> estimated_delivery_date</w:t>
       </w:r>
       <w:r>
         <w:rPr>
@@ -1117,33 +545,387 @@
           <w:numId w:val="2"/>
         </w:numPr>
       </w:pPr>
-      <w:proofErr w:type="spellStart"/>
       <w:r>
         <w:rPr>
           <w:i/>
           <w:iCs/>
         </w:rPr>
+        <w:t>olist_order_reviews_dataset</w:t>
+      </w:r>
+    </w:p>
+    <w:p>
+      <w:pPr>
+        <w:pStyle w:val="Akapitzlist"/>
+        <w:numPr>
+          <w:ilvl w:val="1"/>
+          <w:numId w:val="2"/>
+        </w:numPr>
+      </w:pPr>
+      <w:r>
+        <w:t xml:space="preserve">review_id </w:t>
+      </w:r>
+      <w:r>
+        <w:sym w:font="Wingdings" w:char="F0E0"/>
+      </w:r>
+      <w:r>
+        <w:t xml:space="preserve"> id</w:t>
+      </w:r>
+    </w:p>
+    <w:p>
+      <w:pPr>
+        <w:pStyle w:val="Akapitzlist"/>
+        <w:numPr>
+          <w:ilvl w:val="1"/>
+          <w:numId w:val="2"/>
+        </w:numPr>
+      </w:pPr>
+      <w:r>
+        <w:t xml:space="preserve">review_score </w:t>
+      </w:r>
+      <w:r>
+        <w:sym w:font="Wingdings" w:char="F0E0"/>
+      </w:r>
+      <w:r>
+        <w:t xml:space="preserve"> score</w:t>
+      </w:r>
+    </w:p>
+    <w:p>
+      <w:pPr>
+        <w:pStyle w:val="Akapitzlist"/>
+        <w:numPr>
+          <w:ilvl w:val="1"/>
+          <w:numId w:val="2"/>
+        </w:numPr>
+      </w:pPr>
+      <w:r>
+        <w:t xml:space="preserve">review_comment_title </w:t>
+      </w:r>
+      <w:r>
+        <w:sym w:font="Wingdings" w:char="F0E0"/>
+      </w:r>
+      <w:r>
+        <w:t xml:space="preserve"> comment_title</w:t>
+      </w:r>
+    </w:p>
+    <w:p>
+      <w:pPr>
+        <w:pStyle w:val="Akapitzlist"/>
+        <w:numPr>
+          <w:ilvl w:val="1"/>
+          <w:numId w:val="2"/>
+        </w:numPr>
+      </w:pPr>
+      <w:r>
+        <w:t xml:space="preserve">review_comment_message </w:t>
+      </w:r>
+      <w:r>
+        <w:sym w:font="Wingdings" w:char="F0E0"/>
+      </w:r>
+      <w:r>
+        <w:t xml:space="preserve"> comment_message</w:t>
+      </w:r>
+    </w:p>
+    <w:p>
+      <w:pPr>
+        <w:pStyle w:val="Akapitzlist"/>
+        <w:numPr>
+          <w:ilvl w:val="1"/>
+          <w:numId w:val="2"/>
+        </w:numPr>
+      </w:pPr>
+      <w:r>
+        <w:t xml:space="preserve">review_creation_date </w:t>
+      </w:r>
+      <w:r>
+        <w:sym w:font="Wingdings" w:char="F0E0"/>
+      </w:r>
+      <w:r>
+        <w:t xml:space="preserve"> creation_date</w:t>
+      </w:r>
+    </w:p>
+    <w:p>
+      <w:pPr>
+        <w:pStyle w:val="Akapitzlist"/>
+        <w:numPr>
+          <w:ilvl w:val="1"/>
+          <w:numId w:val="2"/>
+        </w:numPr>
+      </w:pPr>
+      <w:r>
+        <w:t xml:space="preserve">review_answer_timestamp </w:t>
+      </w:r>
+      <w:r>
+        <w:sym w:font="Wingdings" w:char="F0E0"/>
+      </w:r>
+      <w:r>
+        <w:t xml:space="preserve"> answer_timestamp</w:t>
+      </w:r>
+      <w:r>
+        <w:rPr>
+          <w:i/>
+          <w:iCs/>
+        </w:rPr>
+        <w:br/>
+      </w:r>
+    </w:p>
+    <w:p>
+      <w:pPr>
+        <w:pStyle w:val="Akapitzlist"/>
+        <w:numPr>
+          <w:ilvl w:val="0"/>
+          <w:numId w:val="2"/>
+        </w:numPr>
+      </w:pPr>
+      <w:r>
+        <w:rPr>
+          <w:i/>
+          <w:iCs/>
+        </w:rPr>
+        <w:lastRenderedPageBreak/>
+        <w:t>olist_order_payments_dataset</w:t>
+      </w:r>
+    </w:p>
+    <w:p>
+      <w:pPr>
+        <w:pStyle w:val="Akapitzlist"/>
+        <w:numPr>
+          <w:ilvl w:val="1"/>
+          <w:numId w:val="2"/>
+        </w:numPr>
+      </w:pPr>
+      <w:r>
+        <w:t xml:space="preserve">payment_sequential </w:t>
+      </w:r>
+      <w:r>
+        <w:sym w:font="Wingdings" w:char="F0E0"/>
+      </w:r>
+      <w:r>
+        <w:t xml:space="preserve"> sequential</w:t>
+      </w:r>
+    </w:p>
+    <w:p>
+      <w:pPr>
+        <w:pStyle w:val="Akapitzlist"/>
+        <w:numPr>
+          <w:ilvl w:val="1"/>
+          <w:numId w:val="2"/>
+        </w:numPr>
+      </w:pPr>
+      <w:r>
+        <w:t xml:space="preserve">payment_type </w:t>
+      </w:r>
+      <w:r>
+        <w:sym w:font="Wingdings" w:char="F0E0"/>
+      </w:r>
+      <w:r>
+        <w:t xml:space="preserve"> type</w:t>
+      </w:r>
+    </w:p>
+    <w:p>
+      <w:pPr>
+        <w:pStyle w:val="Akapitzlist"/>
+        <w:numPr>
+          <w:ilvl w:val="1"/>
+          <w:numId w:val="2"/>
+        </w:numPr>
+      </w:pPr>
+      <w:r>
+        <w:t xml:space="preserve">payment_installments </w:t>
+      </w:r>
+      <w:r>
+        <w:sym w:font="Wingdings" w:char="F0E0"/>
+      </w:r>
+      <w:r>
+        <w:t xml:space="preserve"> installments</w:t>
+      </w:r>
+    </w:p>
+    <w:p>
+      <w:pPr>
+        <w:pStyle w:val="Akapitzlist"/>
+        <w:numPr>
+          <w:ilvl w:val="1"/>
+          <w:numId w:val="2"/>
+        </w:numPr>
+      </w:pPr>
+      <w:r>
+        <w:t xml:space="preserve">payment_value </w:t>
+      </w:r>
+      <w:r>
+        <w:sym w:font="Wingdings" w:char="F0E0"/>
+      </w:r>
+      <w:r>
+        <w:t xml:space="preserve"> valu</w:t>
+      </w:r>
+      <w:r>
+        <w:rPr>
+          <w:i/>
+          <w:iCs/>
+        </w:rPr>
+        <w:br/>
+      </w:r>
+    </w:p>
+    <w:p>
+      <w:pPr>
+        <w:pStyle w:val="Akapitzlist"/>
+        <w:numPr>
+          <w:ilvl w:val="0"/>
+          <w:numId w:val="2"/>
+        </w:numPr>
+      </w:pPr>
+      <w:r>
+        <w:rPr>
+          <w:i/>
+          <w:iCs/>
+        </w:rPr>
+        <w:t>olist_geolocation_dataset</w:t>
+      </w:r>
+    </w:p>
+    <w:p>
+      <w:pPr>
+        <w:pStyle w:val="Akapitzlist"/>
+        <w:numPr>
+          <w:ilvl w:val="1"/>
+          <w:numId w:val="2"/>
+        </w:numPr>
+      </w:pPr>
+      <w:r>
+        <w:t xml:space="preserve">geolocation_zip_code_prefix </w:t>
+      </w:r>
+      <w:r>
+        <w:sym w:font="Wingdings" w:char="F0E0"/>
+      </w:r>
+      <w:r>
+        <w:t xml:space="preserve"> zip_code</w:t>
+      </w:r>
+    </w:p>
+    <w:p>
+      <w:pPr>
+        <w:pStyle w:val="Akapitzlist"/>
+        <w:numPr>
+          <w:ilvl w:val="1"/>
+          <w:numId w:val="2"/>
+        </w:numPr>
+      </w:pPr>
+      <w:r>
+        <w:t xml:space="preserve">geolocation_lat </w:t>
+      </w:r>
+      <w:r>
+        <w:sym w:font="Wingdings" w:char="F0E0"/>
+      </w:r>
+      <w:r>
+        <w:t xml:space="preserve"> lat</w:t>
+      </w:r>
+    </w:p>
+    <w:p>
+      <w:pPr>
+        <w:pStyle w:val="Akapitzlist"/>
+        <w:numPr>
+          <w:ilvl w:val="1"/>
+          <w:numId w:val="2"/>
+        </w:numPr>
+      </w:pPr>
+      <w:r>
+        <w:t xml:space="preserve">geolocation_lng </w:t>
+      </w:r>
+      <w:r>
+        <w:sym w:font="Wingdings" w:char="F0E0"/>
+      </w:r>
+      <w:r>
+        <w:t xml:space="preserve"> lng</w:t>
+      </w:r>
+    </w:p>
+    <w:p>
+      <w:pPr>
+        <w:pStyle w:val="Akapitzlist"/>
+        <w:numPr>
+          <w:ilvl w:val="1"/>
+          <w:numId w:val="2"/>
+        </w:numPr>
+      </w:pPr>
+      <w:r>
+        <w:t xml:space="preserve">geolocation_city </w:t>
+      </w:r>
+      <w:r>
+        <w:sym w:font="Wingdings" w:char="F0E0"/>
+      </w:r>
+      <w:r>
+        <w:t xml:space="preserve"> city</w:t>
+      </w:r>
+    </w:p>
+    <w:p>
+      <w:pPr>
+        <w:pStyle w:val="Akapitzlist"/>
+        <w:numPr>
+          <w:ilvl w:val="1"/>
+          <w:numId w:val="2"/>
+        </w:numPr>
+      </w:pPr>
+      <w:r>
+        <w:t xml:space="preserve">geolocation_state </w:t>
+      </w:r>
+      <w:r>
+        <w:sym w:font="Wingdings" w:char="F0E0"/>
+      </w:r>
+      <w:r>
+        <w:t xml:space="preserve"> state</w:t>
+      </w:r>
+      <w:r>
+        <w:rPr>
+          <w:i/>
+          <w:iCs/>
+        </w:rPr>
+        <w:br/>
+      </w:r>
+    </w:p>
+    <w:p>
+      <w:pPr>
+        <w:pStyle w:val="Akapitzlist"/>
+        <w:numPr>
+          <w:ilvl w:val="0"/>
+          <w:numId w:val="2"/>
+        </w:numPr>
+      </w:pPr>
+      <w:r>
+        <w:rPr>
+          <w:i/>
+          <w:iCs/>
+        </w:rPr>
         <w:t>olist_customers_dataset</w:t>
       </w:r>
-      <w:proofErr w:type="spellEnd"/>
-    </w:p>
-    <w:p>
-      <w:pPr>
-        <w:pStyle w:val="Akapitzlist"/>
-        <w:numPr>
-          <w:ilvl w:val="1"/>
-          <w:numId w:val="2"/>
-        </w:numPr>
-      </w:pPr>
-      <w:proofErr w:type="spellStart"/>
-      <w:r>
-        <w:t>customer_id</w:t>
-      </w:r>
-      <w:proofErr w:type="spellEnd"/>
+    </w:p>
+    <w:p>
+      <w:pPr>
+        <w:pStyle w:val="Akapitzlist"/>
+        <w:numPr>
+          <w:ilvl w:val="1"/>
+          <w:numId w:val="2"/>
+        </w:numPr>
+      </w:pPr>
+      <w:r>
+        <w:t xml:space="preserve">customer_id </w:t>
+      </w:r>
+      <w:r>
+        <w:sym w:font="Wingdings" w:char="F0E0"/>
+      </w:r>
       <w:r>
         <w:t xml:space="preserve"> </w:t>
       </w:r>
       <w:r>
+        <w:t>customer_order_id</w:t>
+      </w:r>
+    </w:p>
+    <w:p>
+      <w:pPr>
+        <w:pStyle w:val="Akapitzlist"/>
+        <w:numPr>
+          <w:ilvl w:val="1"/>
+          <w:numId w:val="2"/>
+        </w:numPr>
+      </w:pPr>
+      <w:r>
+        <w:t xml:space="preserve">customer_unique_id </w:t>
+      </w:r>
+      <w:r>
         <w:sym w:font="Wingdings" w:char="F0E0"/>
       </w:r>
       <w:r>
@@ -1158,69 +940,26 @@
           <w:numId w:val="2"/>
         </w:numPr>
       </w:pPr>
-      <w:proofErr w:type="spellStart"/>
-      <w:r>
-        <w:t>customer_unique_id</w:t>
-      </w:r>
-      <w:proofErr w:type="spellEnd"/>
-      <w:r>
-        <w:t xml:space="preserve"> </w:t>
-      </w:r>
-      <w:r>
-        <w:sym w:font="Wingdings" w:char="F0E0"/>
-      </w:r>
-      <w:r>
-        <w:t xml:space="preserve"> </w:t>
-      </w:r>
-      <w:proofErr w:type="spellStart"/>
-      <w:r>
-        <w:t>unique_id</w:t>
-      </w:r>
-      <w:proofErr w:type="spellEnd"/>
-    </w:p>
-    <w:p>
-      <w:pPr>
-        <w:pStyle w:val="Akapitzlist"/>
-        <w:numPr>
-          <w:ilvl w:val="1"/>
-          <w:numId w:val="2"/>
-        </w:numPr>
-      </w:pPr>
-      <w:proofErr w:type="spellStart"/>
-      <w:r>
-        <w:t>customer_zip_code_prefix</w:t>
-      </w:r>
-      <w:proofErr w:type="spellEnd"/>
-      <w:r>
-        <w:t xml:space="preserve"> </w:t>
-      </w:r>
-      <w:r>
-        <w:sym w:font="Wingdings" w:char="F0E0"/>
-      </w:r>
-      <w:r>
-        <w:t xml:space="preserve"> </w:t>
-      </w:r>
-      <w:proofErr w:type="spellStart"/>
-      <w:r>
-        <w:t>zip_code</w:t>
-      </w:r>
-      <w:proofErr w:type="spellEnd"/>
-    </w:p>
-    <w:p>
-      <w:pPr>
-        <w:pStyle w:val="Akapitzlist"/>
-        <w:numPr>
-          <w:ilvl w:val="1"/>
-          <w:numId w:val="2"/>
-        </w:numPr>
-      </w:pPr>
-      <w:proofErr w:type="spellStart"/>
-      <w:r>
-        <w:t>customer_city</w:t>
-      </w:r>
-      <w:proofErr w:type="spellEnd"/>
-      <w:r>
-        <w:t xml:space="preserve"> </w:t>
+      <w:r>
+        <w:t xml:space="preserve">customer_zip_code_prefix </w:t>
+      </w:r>
+      <w:r>
+        <w:sym w:font="Wingdings" w:char="F0E0"/>
+      </w:r>
+      <w:r>
+        <w:t xml:space="preserve"> zip_code</w:t>
+      </w:r>
+    </w:p>
+    <w:p>
+      <w:pPr>
+        <w:pStyle w:val="Akapitzlist"/>
+        <w:numPr>
+          <w:ilvl w:val="1"/>
+          <w:numId w:val="2"/>
+        </w:numPr>
+      </w:pPr>
+      <w:r>
+        <w:t xml:space="preserve">customer_city </w:t>
       </w:r>
       <w:r>
         <w:sym w:font="Wingdings" w:char="F0E0"/>
@@ -1237,19 +976,57 @@
           <w:numId w:val="2"/>
         </w:numPr>
       </w:pPr>
-      <w:proofErr w:type="spellStart"/>
-      <w:r>
-        <w:t>customer_state</w:t>
-      </w:r>
-      <w:proofErr w:type="spellEnd"/>
-      <w:r>
-        <w:t xml:space="preserve"> </w:t>
+      <w:r>
+        <w:t xml:space="preserve">customer_state </w:t>
       </w:r>
       <w:r>
         <w:sym w:font="Wingdings" w:char="F0E0"/>
       </w:r>
       <w:r>
         <w:t xml:space="preserve"> state</w:t>
+      </w:r>
+      <w:r>
+        <w:br/>
+      </w:r>
+    </w:p>
+    <w:p>
+      <w:pPr>
+        <w:pStyle w:val="Akapitzlist"/>
+        <w:numPr>
+          <w:ilvl w:val="0"/>
+          <w:numId w:val="2"/>
+        </w:numPr>
+      </w:pPr>
+      <w:r>
+        <w:t>olist_order_items_dataset</w:t>
+      </w:r>
+    </w:p>
+    <w:p>
+      <w:pPr>
+        <w:pStyle w:val="Akapitzlist"/>
+        <w:numPr>
+          <w:ilvl w:val="1"/>
+          <w:numId w:val="2"/>
+        </w:numPr>
+      </w:pPr>
+      <w:r>
+        <w:t xml:space="preserve">order_item_id </w:t>
+      </w:r>
+      <w:r>
+        <w:sym w:font="Wingdings" w:char="F0E0"/>
+      </w:r>
+      <w:r>
+        <w:t xml:space="preserve"> items_number </w:t>
+      </w:r>
+      <w:r>
+        <w:rPr>
+          <w:i/>
+          <w:iCs/>
+        </w:rPr>
+        <w:t>(such a name is more suitable for the data the variable is representing)</w:t>
+      </w:r>
+      <w:r>
+        <w:br/>
       </w:r>
       <w:r>
         <w:br/>
@@ -1317,14 +1094,12 @@
           <w:numId w:val="3"/>
         </w:numPr>
       </w:pPr>
-      <w:proofErr w:type="spellStart"/>
       <w:r>
         <w:t>product_name_len</w:t>
       </w:r>
       <w:r>
         <w:t>gth</w:t>
       </w:r>
-      <w:proofErr w:type="spellEnd"/>
     </w:p>
     <w:p>
       <w:pPr>
@@ -1334,11 +1109,9 @@
           <w:numId w:val="3"/>
         </w:numPr>
       </w:pPr>
-      <w:proofErr w:type="spellStart"/>
       <w:r>
         <w:t>product_description_length</w:t>
       </w:r>
-      <w:proofErr w:type="spellEnd"/>
     </w:p>
     <w:p>
       <w:pPr>
@@ -1351,7 +1124,6 @@
       <w:r>
         <w:t xml:space="preserve">File of origin: </w:t>
       </w:r>
-      <w:proofErr w:type="spellStart"/>
       <w:r>
         <w:rPr>
           <w:i/>
@@ -1359,7 +1131,6 @@
         </w:rPr>
         <w:t>olist_products_dataset</w:t>
       </w:r>
-      <w:proofErr w:type="spellEnd"/>
       <w:r>
         <w:rPr>
           <w:i/>
@@ -1375,7 +1146,6 @@
       <w:r>
         <w:t xml:space="preserve">all of the csv files except </w:t>
       </w:r>
-      <w:proofErr w:type="spellStart"/>
       <w:r>
         <w:rPr>
           <w:i/>
@@ -1383,7 +1153,6 @@
         </w:rPr>
         <w:t>product_category_name_translation</w:t>
       </w:r>
-      <w:proofErr w:type="spellEnd"/>
       <w:r>
         <w:rPr>
           <w:i/>
@@ -1404,7 +1173,10 @@
         <w:t>quotation marks.</w:t>
       </w:r>
       <w:r>
-        <w:t xml:space="preserve"> Most of them don’t have to be erased since the delimiter can be set as </w:t>
+        <w:t xml:space="preserve"> Most of them don’t have to be erased since the delimiter can be set as</w:t>
+      </w:r>
+      <w:r>
+        <w:t xml:space="preserve"> ”</w:t>
       </w:r>
       <w:r>
         <w:rPr>
@@ -1420,7 +1192,14 @@
         <w:t xml:space="preserve"> Oddly, none of the tables had a quotation mark</w:t>
       </w:r>
       <w:r>
-        <w:t>s for the first variable.</w:t>
+        <w:t xml:space="preserve">s for </w:t>
+      </w:r>
+      <w:r>
+        <w:lastRenderedPageBreak/>
+        <w:t>the first variable.</w:t>
+      </w:r>
+      <w:r>
+        <w:t xml:space="preserve"> Due to this fact, I’ve added a quotation mark at the end of the first variable’s name, so that the delimiter “,” works correctly.</w:t>
       </w:r>
     </w:p>
     <w:sectPr>

</xml_diff>